<commit_message>
Alte Vorträge aufgeräumt und zusammengefasst und PDFs hinzugefügt
</commit_message>
<xml_diff>
--- a/assets/2022-01-31-IfSG-WBK/2022-01-31-IfSG-WBK.docx
+++ b/assets/2022-01-31-IfSG-WBK/2022-01-31-IfSG-WBK.docx
@@ -142,14 +142,65 @@
         <w:t xml:space="preserve">Bitte Chat beachten</w:t>
       </w:r>
       <w:r>
-        <w:t xml:space="preserve"> </w:t>
+        <w:br/>
       </w:r>
       <w:r>
         <w:t xml:space="preserve">Folien sind Thematisch nach unten sortiert (Pfeil nach unten)</w:t>
       </w:r>
     </w:p>
     <w:bookmarkEnd w:id="21"/>
-    <w:bookmarkStart w:id="22" w:name="powersätze"/>
+    <w:bookmarkStart w:id="25" w:name="download-und-link"/>
+    <w:p>
+      <w:pPr>
+        <w:pStyle w:val="Heading1"/>
+      </w:pPr>
+      <w:r>
+        <w:t xml:space="preserve">Download und Link</w:t>
+      </w:r>
+    </w:p>
+    <w:p>
+      <w:pPr>
+        <w:pStyle w:val="FirstParagraph"/>
+      </w:pPr>
+      <w:hyperlink r:id="rId22">
+        <w:r>
+          <w:rPr>
+            <w:rStyle w:val="Hyperlink"/>
+          </w:rPr>
+          <w:t xml:space="preserve">Download als PDF</w:t>
+        </w:r>
+      </w:hyperlink>
+      <w:r>
+        <w:br/>
+      </w:r>
+      <w:hyperlink r:id="rId23">
+        <w:r>
+          <w:rPr>
+            <w:rStyle w:val="Hyperlink"/>
+          </w:rPr>
+          <w:t xml:space="preserve">Download als Word</w:t>
+        </w:r>
+      </w:hyperlink>
+      <w:r>
+        <w:br/>
+      </w:r>
+      <w:r>
+        <w:t xml:space="preserve">—</w:t>
+      </w:r>
+      <w:r>
+        <w:br/>
+      </w:r>
+      <w:hyperlink r:id="rId24">
+        <w:r>
+          <w:rPr>
+            <w:rStyle w:val="Hyperlink"/>
+          </w:rPr>
+          <w:t xml:space="preserve">Link https://jakobschumacher.github.io/presentations/</w:t>
+        </w:r>
+      </w:hyperlink>
+    </w:p>
+    <w:bookmarkEnd w:id="25"/>
+    <w:bookmarkStart w:id="26" w:name="powersätze"/>
     <w:p>
       <w:pPr>
         <w:pStyle w:val="Heading1"/>
@@ -238,8 +289,8 @@
         <w:t xml:space="preserve">Wir müssen den Infektionsnotfall üben</w:t>
       </w:r>
     </w:p>
-    <w:bookmarkEnd w:id="22"/>
-    <w:bookmarkStart w:id="42" w:name="i-das-infektionsschutzgesetz"/>
+    <w:bookmarkEnd w:id="26"/>
+    <w:bookmarkStart w:id="46" w:name="i-das-infektionsschutzgesetz"/>
     <w:p>
       <w:pPr>
         <w:pStyle w:val="Heading1"/>
@@ -248,7 +299,7 @@
         <w:t xml:space="preserve">I Das Infektionsschutzgesetz</w:t>
       </w:r>
     </w:p>
-    <w:bookmarkStart w:id="23" w:name="die-wichtigsten-punkte"/>
+    <w:bookmarkStart w:id="27" w:name="die-wichtigsten-punkte"/>
     <w:p>
       <w:pPr>
         <w:pStyle w:val="Heading2"/>
@@ -308,8 +359,8 @@
         <w:t xml:space="preserve">Das IfSG ist zentral für den Bereich Infektionsschutz im Gesundheitsamt</w:t>
       </w:r>
     </w:p>
-    <w:bookmarkEnd w:id="23"/>
-    <w:bookmarkStart w:id="24" w:name="das-ifsg-ist-teil-des-ordnungsrechts"/>
+    <w:bookmarkEnd w:id="27"/>
+    <w:bookmarkStart w:id="28" w:name="das-ifsg-ist-teil-des-ordnungsrechts"/>
     <w:p>
       <w:pPr>
         <w:pStyle w:val="Heading2"/>
@@ -318,8 +369,8 @@
         <w:t xml:space="preserve">1) Das IfSG ist Teil des Ordnungsrechts</w:t>
       </w:r>
     </w:p>
-    <w:bookmarkEnd w:id="24"/>
-    <w:bookmarkStart w:id="25" w:name="linienrichter"/>
+    <w:bookmarkEnd w:id="28"/>
+    <w:bookmarkStart w:id="29" w:name="linienrichter"/>
     <w:p>
       <w:pPr>
         <w:pStyle w:val="Heading2"/>
@@ -424,8 +475,8 @@
         <w:t xml:space="preserve">Gelbe Karte, Rote Karte</w:t>
       </w:r>
     </w:p>
-    <w:bookmarkEnd w:id="25"/>
-    <w:bookmarkStart w:id="27" w:name="infektionsschutzgesetz"/>
+    <w:bookmarkEnd w:id="29"/>
+    <w:bookmarkStart w:id="31" w:name="infektionsschutzgesetz"/>
     <w:p>
       <w:pPr>
         <w:pStyle w:val="Heading2"/>
@@ -454,7 +505,7 @@
         </w:numPr>
         <w:pStyle w:val="Compact"/>
       </w:pPr>
-      <w:hyperlink r:id="rId26">
+      <w:hyperlink r:id="rId30">
         <w:r>
           <w:rPr>
             <w:rStyle w:val="Hyperlink"/>
@@ -535,8 +586,8 @@
         <w:t xml:space="preserve">Ermahnung, Ordnungswidrigkeit, Zwangsgeld, Ersatzvornahme, Strafverfahren</w:t>
       </w:r>
     </w:p>
-    <w:bookmarkEnd w:id="27"/>
-    <w:bookmarkStart w:id="28" w:name="das-ifsg-ist-geprägt-durch-pandemien"/>
+    <w:bookmarkEnd w:id="31"/>
+    <w:bookmarkStart w:id="32" w:name="das-ifsg-ist-geprägt-durch-pandemien"/>
     <w:p>
       <w:pPr>
         <w:pStyle w:val="Heading2"/>
@@ -545,8 +596,8 @@
         <w:t xml:space="preserve">2) Das IfSG ist geprägt durch Pandemien</w:t>
       </w:r>
     </w:p>
-    <w:bookmarkEnd w:id="28"/>
-    <w:bookmarkStart w:id="32" w:name="ifsg-und-vorläufergesetze"/>
+    <w:bookmarkEnd w:id="32"/>
+    <w:bookmarkStart w:id="36" w:name="ifsg-und-vorläufergesetze"/>
     <w:p>
       <w:pPr>
         <w:pStyle w:val="Heading2"/>
@@ -563,7 +614,7 @@
         </w:numPr>
         <w:pStyle w:val="Compact"/>
       </w:pPr>
-      <w:hyperlink r:id="rId29">
+      <w:hyperlink r:id="rId33">
         <w:r>
           <w:rPr>
             <w:rStyle w:val="Hyperlink"/>
@@ -580,7 +631,7 @@
         </w:numPr>
         <w:pStyle w:val="Compact"/>
       </w:pPr>
-      <w:hyperlink r:id="rId30">
+      <w:hyperlink r:id="rId34">
         <w:r>
           <w:rPr>
             <w:rStyle w:val="Hyperlink"/>
@@ -597,7 +648,7 @@
         </w:numPr>
         <w:pStyle w:val="Compact"/>
       </w:pPr>
-      <w:hyperlink r:id="rId31">
+      <w:hyperlink r:id="rId35">
         <w:r>
           <w:rPr>
             <w:rStyle w:val="Hyperlink"/>
@@ -606,8 +657,8 @@
         </w:r>
       </w:hyperlink>
     </w:p>
-    <w:bookmarkEnd w:id="32"/>
-    <w:bookmarkStart w:id="33" w:name="einflussreiche-epidemien-in-deutschland"/>
+    <w:bookmarkEnd w:id="36"/>
+    <w:bookmarkStart w:id="37" w:name="einflussreiche-epidemien-in-deutschland"/>
     <w:p>
       <w:pPr>
         <w:pStyle w:val="Heading2"/>
@@ -676,8 +727,8 @@
         <w:t xml:space="preserve">SARS-CoV-2 = Bevölkerungsmaßnahmen §28a</w:t>
       </w:r>
     </w:p>
-    <w:bookmarkEnd w:id="33"/>
-    <w:bookmarkStart w:id="34" w:name="unterschied-hivtbc"/>
+    <w:bookmarkEnd w:id="37"/>
+    <w:bookmarkStart w:id="38" w:name="unterschied-hivtbc"/>
     <w:p>
       <w:pPr>
         <w:pStyle w:val="Heading2"/>
@@ -722,8 +773,8 @@
         <w:t xml:space="preserve">HIV: Beratung, anonyme Meldepflicht</w:t>
       </w:r>
     </w:p>
-    <w:bookmarkEnd w:id="34"/>
-    <w:bookmarkStart w:id="35" w:name="änderungen-im-ifsg"/>
+    <w:bookmarkEnd w:id="38"/>
+    <w:bookmarkStart w:id="39" w:name="änderungen-im-ifsg"/>
     <w:p>
       <w:pPr>
         <w:pStyle w:val="Heading2"/>
@@ -743,8 +794,8 @@
         <w:t xml:space="preserve">## PhantomJS not found. You can install it with webshot::install_phantomjs(). If it is installed, please make sure the phantomjs executable can be found via the PATH variable.</w:t>
       </w:r>
     </w:p>
-    <w:bookmarkEnd w:id="35"/>
-    <w:bookmarkStart w:id="36" w:name="das-ifsg-ist-ein-potpurri"/>
+    <w:bookmarkEnd w:id="39"/>
+    <w:bookmarkStart w:id="40" w:name="das-ifsg-ist-ein-potpurri"/>
     <w:p>
       <w:pPr>
         <w:pStyle w:val="Heading2"/>
@@ -753,15 +804,15 @@
         <w:t xml:space="preserve">3) Das IfSG ist ein Potpurri</w:t>
       </w:r>
     </w:p>
-    <w:bookmarkEnd w:id="36"/>
-    <w:bookmarkStart w:id="37" w:name="section"/>
-    <w:p>
-      <w:pPr>
-        <w:pStyle w:val="Heading2"/>
-      </w:pPr>
-    </w:p>
-    <w:bookmarkEnd w:id="37"/>
-    <w:bookmarkStart w:id="38" w:name="verordnung-auf-grundlage-des-ifsg"/>
+    <w:bookmarkEnd w:id="40"/>
+    <w:bookmarkStart w:id="41" w:name="section"/>
+    <w:p>
+      <w:pPr>
+        <w:pStyle w:val="Heading2"/>
+      </w:pPr>
+    </w:p>
+    <w:bookmarkEnd w:id="41"/>
+    <w:bookmarkStart w:id="42" w:name="verordnung-auf-grundlage-des-ifsg"/>
     <w:p>
       <w:pPr>
         <w:pStyle w:val="Heading2"/>
@@ -854,8 +905,8 @@
         <w:t xml:space="preserve">…</w:t>
       </w:r>
     </w:p>
-    <w:bookmarkEnd w:id="38"/>
-    <w:bookmarkStart w:id="39" w:name="X9944f69ebd9a1a5a7634c9faba529f5216aba67"/>
+    <w:bookmarkEnd w:id="42"/>
+    <w:bookmarkStart w:id="43" w:name="X9944f69ebd9a1a5a7634c9faba529f5216aba67"/>
     <w:p>
       <w:pPr>
         <w:pStyle w:val="Heading2"/>
@@ -864,8 +915,8 @@
         <w:t xml:space="preserve">4) Das IfSG ist zentral für den Bereich Infektionsschutz im Gesundheitsamt</w:t>
       </w:r>
     </w:p>
-    <w:bookmarkEnd w:id="39"/>
-    <w:bookmarkStart w:id="40" w:name="aufgaben-im-bereich-infektionsschutz"/>
+    <w:bookmarkEnd w:id="43"/>
+    <w:bookmarkStart w:id="44" w:name="aufgaben-im-bereich-infektionsschutz"/>
     <w:p>
       <w:pPr>
         <w:pStyle w:val="Heading2"/>
@@ -874,8 +925,8 @@
         <w:t xml:space="preserve">Aufgaben im Bereich Infektionsschutz</w:t>
       </w:r>
     </w:p>
-    <w:bookmarkEnd w:id="40"/>
-    <w:bookmarkStart w:id="41" w:name="was-haben-sie-mitgenommen"/>
+    <w:bookmarkEnd w:id="44"/>
+    <w:bookmarkStart w:id="45" w:name="was-haben-sie-mitgenommen"/>
     <w:p>
       <w:pPr>
         <w:pStyle w:val="Heading2"/>
@@ -884,9 +935,9 @@
         <w:t xml:space="preserve">Was haben Sie mitgenommen?</w:t>
       </w:r>
     </w:p>
-    <w:bookmarkEnd w:id="41"/>
-    <w:bookmarkEnd w:id="42"/>
-    <w:bookmarkStart w:id="84" w:name="ii-wichtige-paragraphen"/>
+    <w:bookmarkEnd w:id="45"/>
+    <w:bookmarkEnd w:id="46"/>
+    <w:bookmarkStart w:id="91" w:name="ii-wichtige-paragraphen"/>
     <w:p>
       <w:pPr>
         <w:pStyle w:val="Heading1"/>
@@ -895,12 +946,12 @@
         <w:t xml:space="preserve">II Wichtige Paragraphen</w:t>
       </w:r>
     </w:p>
-    <w:bookmarkStart w:id="44" w:name="beispiel-der-infektionsnotfall"/>
-    <w:p>
-      <w:pPr>
-        <w:pStyle w:val="Heading2"/>
-      </w:pPr>
-      <w:hyperlink r:id="rId43">
+    <w:bookmarkStart w:id="48" w:name="beispiel-der-infektionsnotfall"/>
+    <w:p>
+      <w:pPr>
+        <w:pStyle w:val="Heading2"/>
+      </w:pPr>
+      <w:hyperlink r:id="rId47">
         <w:r>
           <w:rPr>
             <w:rStyle w:val="Hyperlink"/>
@@ -944,8 +995,8 @@
         <w:t xml:space="preserve">”</w:t>
       </w:r>
     </w:p>
-    <w:bookmarkEnd w:id="44"/>
-    <w:bookmarkStart w:id="47" w:name="ein-beispiel"/>
+    <w:bookmarkEnd w:id="48"/>
+    <w:bookmarkStart w:id="51" w:name="ein-beispiel"/>
     <w:p>
       <w:pPr>
         <w:pStyle w:val="Heading2"/>
@@ -968,7 +1019,7 @@
       <w:r>
         <w:t xml:space="preserve"> </w:t>
       </w:r>
-      <w:hyperlink r:id="rId45">
+      <w:hyperlink r:id="rId49">
         <w:r>
           <w:rPr>
             <w:rStyle w:val="Hyperlink"/>
@@ -985,7 +1036,7 @@
         </w:numPr>
         <w:pStyle w:val="Compact"/>
       </w:pPr>
-      <w:hyperlink r:id="rId46">
+      <w:hyperlink r:id="rId50">
         <w:r>
           <w:rPr>
             <w:rStyle w:val="Hyperlink"/>
@@ -1108,13 +1159,13 @@
         <w:t xml:space="preserve">Desinfektion festlegen</w:t>
       </w:r>
     </w:p>
-    <w:bookmarkEnd w:id="47"/>
-    <w:bookmarkStart w:id="49" w:name="beispiel-schließung-einer-praxis"/>
-    <w:p>
-      <w:pPr>
-        <w:pStyle w:val="Heading2"/>
-      </w:pPr>
-      <w:hyperlink r:id="rId48">
+    <w:bookmarkEnd w:id="51"/>
+    <w:bookmarkStart w:id="53" w:name="beispiel-schließung-einer-praxis"/>
+    <w:p>
+      <w:pPr>
+        <w:pStyle w:val="Heading2"/>
+      </w:pPr>
+      <w:hyperlink r:id="rId52">
         <w:r>
           <w:rPr>
             <w:rStyle w:val="Hyperlink"/>
@@ -1134,8 +1185,8 @@
         <w:t xml:space="preserve">Bei einer Praxisbegehung: Der Arzt verwendet rostiges Werkzeug, hat falsches abgelaufenes Händedesinfektionsmittel, geflickte Desinfektionsanlage. Als der Arzt merkt, dass es kritisch wird, beruft er sich aufs Hausrecht und den Datenschutz und will alles schriftlich.</w:t>
       </w:r>
     </w:p>
-    <w:bookmarkEnd w:id="49"/>
-    <w:bookmarkStart w:id="50" w:name="was-ist-in-der-realität-passiert"/>
+    <w:bookmarkEnd w:id="53"/>
+    <w:bookmarkStart w:id="54" w:name="was-ist-in-der-realität-passiert"/>
     <w:p>
       <w:pPr>
         <w:pStyle w:val="Heading2"/>
@@ -1232,13 +1283,13 @@
         <w:t xml:space="preserve">Rücksprache mit Rechtsamt</w:t>
       </w:r>
     </w:p>
-    <w:bookmarkEnd w:id="50"/>
-    <w:bookmarkStart w:id="52" w:name="a-beispiel-umsetzung-der-impfpflicht"/>
-    <w:p>
-      <w:pPr>
-        <w:pStyle w:val="Heading2"/>
-      </w:pPr>
-      <w:hyperlink r:id="rId51">
+    <w:bookmarkEnd w:id="54"/>
+    <w:bookmarkStart w:id="56" w:name="a-beispiel-umsetzung-der-impfpflicht"/>
+    <w:p>
+      <w:pPr>
+        <w:pStyle w:val="Heading2"/>
+      </w:pPr>
+      <w:hyperlink r:id="rId55">
         <w:r>
           <w:rPr>
             <w:rStyle w:val="Hyperlink"/>
@@ -1258,8 +1309,8 @@
         <w:t xml:space="preserve">Die Politik hat eine Impfpflicht für Beschäftigte in bestimmten Einrichtungen umgesetzt.</w:t>
       </w:r>
     </w:p>
-    <w:bookmarkEnd w:id="52"/>
-    <w:bookmarkStart w:id="53" w:name="wie-könnte-ein-gesundheitsamt-das-lösen"/>
+    <w:bookmarkEnd w:id="56"/>
+    <w:bookmarkStart w:id="57" w:name="wie-könnte-ein-gesundheitsamt-das-lösen"/>
     <w:p>
       <w:pPr>
         <w:pStyle w:val="Heading2"/>
@@ -1364,13 +1415,13 @@
         <w:t xml:space="preserve">Statistik mitbedenken</w:t>
       </w:r>
     </w:p>
-    <w:bookmarkEnd w:id="53"/>
-    <w:bookmarkStart w:id="55" w:name="beispiel-hygienepersonal-im-krankenhaus"/>
-    <w:p>
-      <w:pPr>
-        <w:pStyle w:val="Heading2"/>
-      </w:pPr>
-      <w:hyperlink r:id="rId54">
+    <w:bookmarkEnd w:id="57"/>
+    <w:bookmarkStart w:id="59" w:name="beispiel-hygienepersonal-im-krankenhaus"/>
+    <w:p>
+      <w:pPr>
+        <w:pStyle w:val="Heading2"/>
+      </w:pPr>
+      <w:hyperlink r:id="rId58">
         <w:r>
           <w:rPr>
             <w:rStyle w:val="Hyperlink"/>
@@ -1390,8 +1441,8 @@
         <w:t xml:space="preserve">Ein Krankenhaus hat nicht genügend Hygienepersonal.</w:t>
       </w:r>
     </w:p>
-    <w:bookmarkEnd w:id="55"/>
-    <w:bookmarkStart w:id="58" w:name="wie-kann-vorgegangen-werden"/>
+    <w:bookmarkEnd w:id="59"/>
+    <w:bookmarkStart w:id="62" w:name="wie-kann-vorgegangen-werden"/>
     <w:p>
       <w:pPr>
         <w:pStyle w:val="Heading2"/>
@@ -1426,7 +1477,7 @@
       <w:r>
         <w:t xml:space="preserve"> </w:t>
       </w:r>
-      <w:hyperlink r:id="rId56">
+      <w:hyperlink r:id="rId60">
         <w:r>
           <w:rPr>
             <w:rStyle w:val="Hyperlink"/>
@@ -1455,7 +1506,7 @@
       <w:r>
         <w:t xml:space="preserve"> </w:t>
       </w:r>
-      <w:hyperlink r:id="rId57">
+      <w:hyperlink r:id="rId61">
         <w:r>
           <w:rPr>
             <w:rStyle w:val="Hyperlink"/>
@@ -1464,13 +1515,13 @@
         </w:r>
       </w:hyperlink>
     </w:p>
-    <w:bookmarkEnd w:id="58"/>
-    <w:bookmarkStart w:id="60" w:name="quarantäne"/>
-    <w:p>
-      <w:pPr>
-        <w:pStyle w:val="Heading2"/>
-      </w:pPr>
-      <w:hyperlink r:id="rId59">
+    <w:bookmarkEnd w:id="62"/>
+    <w:bookmarkStart w:id="64" w:name="quarantäne"/>
+    <w:p>
+      <w:pPr>
+        <w:pStyle w:val="Heading2"/>
+      </w:pPr>
+      <w:hyperlink r:id="rId63">
         <w:r>
           <w:rPr>
             <w:rStyle w:val="Hyperlink"/>
@@ -1490,8 +1541,8 @@
         <w:t xml:space="preserve">Eine Labor meldet eine Person mit Covid-19. Im selben Haushalt befindet sich noch ein weiterer asymptomatischer Fall, eine symptomatische Person ohne Labornachweis und eine Kontaktperson.</w:t>
       </w:r>
     </w:p>
-    <w:bookmarkEnd w:id="60"/>
-    <w:bookmarkStart w:id="61" w:name="hinweise"/>
+    <w:bookmarkEnd w:id="64"/>
+    <w:bookmarkStart w:id="65" w:name="hinweise"/>
     <w:p>
       <w:pPr>
         <w:pStyle w:val="Heading2"/>
@@ -1536,13 +1587,13 @@
         <w:t xml:space="preserve">Empfehlungen des RKIs folgen</w:t>
       </w:r>
     </w:p>
-    <w:bookmarkEnd w:id="61"/>
-    <w:bookmarkStart w:id="63" w:name="shigelloseausbruch"/>
-    <w:p>
-      <w:pPr>
-        <w:pStyle w:val="Heading2"/>
-      </w:pPr>
-      <w:hyperlink r:id="rId62">
+    <w:bookmarkEnd w:id="65"/>
+    <w:bookmarkStart w:id="67" w:name="shigelloseausbruch"/>
+    <w:p>
+      <w:pPr>
+        <w:pStyle w:val="Heading2"/>
+      </w:pPr>
+      <w:hyperlink r:id="rId66">
         <w:r>
           <w:rPr>
             <w:rStyle w:val="Hyperlink"/>
@@ -1562,8 +1613,8 @@
         <w:t xml:space="preserve">Einer Hygienekontrolleurin fällt auf, dass sie heute zwei Shigellose-Fälle hat, die nicht aus dem Ausland kommen. Es stellt sich heraus, das es einige Fälle in einer Kita gibt.</w:t>
       </w:r>
     </w:p>
-    <w:bookmarkEnd w:id="63"/>
-    <w:bookmarkStart w:id="65" w:name="was-haben-wir-getan"/>
+    <w:bookmarkEnd w:id="67"/>
+    <w:bookmarkStart w:id="69" w:name="was-haben-wir-getan"/>
     <w:p>
       <w:pPr>
         <w:pStyle w:val="Heading2"/>
@@ -1658,7 +1709,7 @@
       <w:r>
         <w:t xml:space="preserve"> </w:t>
       </w:r>
-      <w:hyperlink r:id="rId64">
+      <w:hyperlink r:id="rId68">
         <w:r>
           <w:rPr>
             <w:rStyle w:val="Hyperlink"/>
@@ -1709,8 +1760,8 @@
         <w:t xml:space="preserve">Keine Suche nach Personen mit riskantem Sexualverhalten</w:t>
       </w:r>
     </w:p>
-    <w:bookmarkEnd w:id="65"/>
-    <w:bookmarkStart w:id="69" w:name="übung-meldepflicht-für-e.coli"/>
+    <w:bookmarkEnd w:id="69"/>
+    <w:bookmarkStart w:id="73" w:name="übung-meldepflicht-für-e.coli"/>
     <w:p>
       <w:pPr>
         <w:pStyle w:val="Heading2"/>
@@ -1721,7 +1772,7 @@
       <w:r>
         <w:t xml:space="preserve"> </w:t>
       </w:r>
-      <w:hyperlink r:id="rId66">
+      <w:hyperlink r:id="rId70">
         <w:r>
           <w:rPr>
             <w:rStyle w:val="Hyperlink"/>
@@ -1732,7 +1783,7 @@
       <w:r>
         <w:t xml:space="preserve">/</w:t>
       </w:r>
-      <w:hyperlink r:id="rId67">
+      <w:hyperlink r:id="rId71">
         <w:r>
           <w:rPr>
             <w:rStyle w:val="Hyperlink"/>
@@ -1743,7 +1794,7 @@
       <w:r>
         <w:t xml:space="preserve">/</w:t>
       </w:r>
-      <w:hyperlink r:id="rId68">
+      <w:hyperlink r:id="rId72">
         <w:r>
           <w:rPr>
             <w:rStyle w:val="Hyperlink"/>
@@ -1763,8 +1814,102 @@
         <w:t xml:space="preserve">Ein Gesundheitsamt bekommt eine E.Coli-Meldung. In welchen Kombinationen Meldepflichtige Person - Meldepflichtiges Ereignis ist das möglich?</w:t>
       </w:r>
     </w:p>
-    <w:bookmarkEnd w:id="69"/>
-    <w:bookmarkStart w:id="70" w:name="übung-nicht-namentliche-ereignisse"/>
+    <w:bookmarkEnd w:id="73"/>
+    <w:bookmarkStart w:id="74" w:name="lösungsvorschlag"/>
+    <w:p>
+      <w:pPr>
+        <w:pStyle w:val="Heading2"/>
+      </w:pPr>
+      <w:r>
+        <w:t xml:space="preserve">Lösungsvorschlag</w:t>
+      </w:r>
+    </w:p>
+    <w:p>
+      <w:pPr>
+        <w:numPr>
+          <w:ilvl w:val="0"/>
+          <w:numId w:val="1025"/>
+        </w:numPr>
+        <w:pStyle w:val="Compact"/>
+      </w:pPr>
+      <w:r>
+        <w:t xml:space="preserve">Arzt/Pathologe/Heilberuf/Unterkünfte/Heilprakriker -&gt; 6.1.1.f (HUS)</w:t>
+      </w:r>
+    </w:p>
+    <w:p>
+      <w:pPr>
+        <w:numPr>
+          <w:ilvl w:val="0"/>
+          <w:numId w:val="1025"/>
+        </w:numPr>
+        <w:pStyle w:val="Compact"/>
+      </w:pPr>
+      <w:r>
+        <w:t xml:space="preserve">Arzt/Pathologe/Heilberuf/Unterkünfte -&gt; 6.1.2 (Gastroenteritis)</w:t>
+      </w:r>
+    </w:p>
+    <w:p>
+      <w:pPr>
+        <w:numPr>
+          <w:ilvl w:val="0"/>
+          <w:numId w:val="1025"/>
+        </w:numPr>
+        <w:pStyle w:val="Compact"/>
+      </w:pPr>
+      <w:r>
+        <w:t xml:space="preserve">Arzt/Pathologe/Heilberuf -&gt; 6.3 (Nosokomialer Ausbruch)</w:t>
+      </w:r>
+    </w:p>
+    <w:p>
+      <w:pPr>
+        <w:numPr>
+          <w:ilvl w:val="0"/>
+          <w:numId w:val="1025"/>
+        </w:numPr>
+        <w:pStyle w:val="Compact"/>
+      </w:pPr>
+      <w:r>
+        <w:t xml:space="preserve">Labor/Pathologe -&gt; 7.1.13 (E.Coli)</w:t>
+      </w:r>
+    </w:p>
+    <w:p>
+      <w:pPr>
+        <w:numPr>
+          <w:ilvl w:val="0"/>
+          <w:numId w:val="1025"/>
+        </w:numPr>
+        <w:pStyle w:val="Compact"/>
+      </w:pPr>
+      <w:r>
+        <w:t xml:space="preserve">Labor/Pathologe -&gt; 7.1.52 (MRGN)</w:t>
+      </w:r>
+    </w:p>
+    <w:p>
+      <w:pPr>
+        <w:numPr>
+          <w:ilvl w:val="0"/>
+          <w:numId w:val="1025"/>
+        </w:numPr>
+        <w:pStyle w:val="Compact"/>
+      </w:pPr>
+      <w:r>
+        <w:t xml:space="preserve">Zusätzlich Kindereinrichtung -&gt; 34.1.3</w:t>
+      </w:r>
+    </w:p>
+    <w:p>
+      <w:pPr>
+        <w:numPr>
+          <w:ilvl w:val="0"/>
+          <w:numId w:val="1025"/>
+        </w:numPr>
+        <w:pStyle w:val="Compact"/>
+      </w:pPr>
+      <w:r>
+        <w:t xml:space="preserve">Zusätzlich USI -&gt; 16 Trinkwv</w:t>
+      </w:r>
+    </w:p>
+    <w:bookmarkEnd w:id="74"/>
+    <w:bookmarkStart w:id="75" w:name="übung-nicht-namentliche-ereignisse"/>
     <w:p>
       <w:pPr>
         <w:pStyle w:val="Heading2"/>
@@ -1775,7 +1920,7 @@
       <w:r>
         <w:t xml:space="preserve"> </w:t>
       </w:r>
-      <w:hyperlink r:id="rId66">
+      <w:hyperlink r:id="rId70">
         <w:r>
           <w:rPr>
             <w:rStyle w:val="Hyperlink"/>
@@ -1786,7 +1931,7 @@
       <w:r>
         <w:t xml:space="preserve">/</w:t>
       </w:r>
-      <w:hyperlink r:id="rId67">
+      <w:hyperlink r:id="rId71">
         <w:r>
           <w:rPr>
             <w:rStyle w:val="Hyperlink"/>
@@ -1797,7 +1942,7 @@
       <w:r>
         <w:t xml:space="preserve">/</w:t>
       </w:r>
-      <w:hyperlink r:id="rId68">
+      <w:hyperlink r:id="rId72">
         <w:r>
           <w:rPr>
             <w:rStyle w:val="Hyperlink"/>
@@ -1817,8 +1962,42 @@
         <w:t xml:space="preserve">Welche nicht-namentliche meldepflichtigen Ereignisse können vorkommen und an wen müssen sie gemeldet werden?</w:t>
       </w:r>
     </w:p>
-    <w:bookmarkEnd w:id="70"/>
-    <w:bookmarkStart w:id="71" w:name="übung-krankenhaus"/>
+    <w:bookmarkEnd w:id="75"/>
+    <w:bookmarkStart w:id="76" w:name="lösungsvorschlag-1"/>
+    <w:p>
+      <w:pPr>
+        <w:pStyle w:val="Heading2"/>
+      </w:pPr>
+      <w:r>
+        <w:t xml:space="preserve">Lösungsvorschlag</w:t>
+      </w:r>
+    </w:p>
+    <w:p>
+      <w:pPr>
+        <w:numPr>
+          <w:ilvl w:val="0"/>
+          <w:numId w:val="1026"/>
+        </w:numPr>
+        <w:pStyle w:val="Compact"/>
+      </w:pPr>
+      <w:r>
+        <w:t xml:space="preserve">§6.3 (Nosokomialer Ausbruch) durch Arzt/Pathologe/Heilberuf an das Gesundheitsamt</w:t>
+      </w:r>
+    </w:p>
+    <w:p>
+      <w:pPr>
+        <w:numPr>
+          <w:ilvl w:val="0"/>
+          <w:numId w:val="1026"/>
+        </w:numPr>
+        <w:pStyle w:val="Compact"/>
+      </w:pPr>
+      <w:r>
+        <w:t xml:space="preserve">§7.3 (HIV/Trepanoma/Gonokokken/Echinokokken/Malaria/Toxoplasmose/) an das RKI</w:t>
+      </w:r>
+    </w:p>
+    <w:bookmarkEnd w:id="76"/>
+    <w:bookmarkStart w:id="77" w:name="übung-krankenhaus"/>
     <w:p>
       <w:pPr>
         <w:pStyle w:val="Heading2"/>
@@ -1829,7 +2008,7 @@
       <w:r>
         <w:t xml:space="preserve"> </w:t>
       </w:r>
-      <w:hyperlink r:id="rId66">
+      <w:hyperlink r:id="rId70">
         <w:r>
           <w:rPr>
             <w:rStyle w:val="Hyperlink"/>
@@ -1840,7 +2019,7 @@
       <w:r>
         <w:t xml:space="preserve">/</w:t>
       </w:r>
-      <w:hyperlink r:id="rId67">
+      <w:hyperlink r:id="rId71">
         <w:r>
           <w:rPr>
             <w:rStyle w:val="Hyperlink"/>
@@ -1851,7 +2030,7 @@
       <w:r>
         <w:t xml:space="preserve">/</w:t>
       </w:r>
-      <w:hyperlink r:id="rId68">
+      <w:hyperlink r:id="rId72">
         <w:r>
           <w:rPr>
             <w:rStyle w:val="Hyperlink"/>
@@ -1871,13 +2050,71 @@
         <w:t xml:space="preserve">Welche typischen Meldeereignisse kommen eigentlich immer aus einem Krankenhaus?</w:t>
       </w:r>
     </w:p>
-    <w:bookmarkEnd w:id="71"/>
-    <w:bookmarkStart w:id="73" w:name="a-impfstatus"/>
-    <w:p>
-      <w:pPr>
-        <w:pStyle w:val="Heading2"/>
-      </w:pPr>
-      <w:hyperlink r:id="rId72">
+    <w:bookmarkEnd w:id="77"/>
+    <w:bookmarkStart w:id="78" w:name="lösungsvorschlag-2"/>
+    <w:p>
+      <w:pPr>
+        <w:pStyle w:val="Heading2"/>
+      </w:pPr>
+      <w:r>
+        <w:t xml:space="preserve">Lösungsvorschlag</w:t>
+      </w:r>
+    </w:p>
+    <w:p>
+      <w:pPr>
+        <w:numPr>
+          <w:ilvl w:val="0"/>
+          <w:numId w:val="1027"/>
+        </w:numPr>
+        <w:pStyle w:val="Compact"/>
+      </w:pPr>
+      <w:r>
+        <w:t xml:space="preserve">§ 6.1.1a.b Clostridioides</w:t>
+      </w:r>
+    </w:p>
+    <w:p>
+      <w:pPr>
+        <w:numPr>
+          <w:ilvl w:val="0"/>
+          <w:numId w:val="1027"/>
+        </w:numPr>
+        <w:pStyle w:val="Compact"/>
+      </w:pPr>
+      <w:r>
+        <w:t xml:space="preserve">§ 6.3 Nosokomialer Ausbruch</w:t>
+      </w:r>
+    </w:p>
+    <w:p>
+      <w:pPr>
+        <w:numPr>
+          <w:ilvl w:val="0"/>
+          <w:numId w:val="1027"/>
+        </w:numPr>
+        <w:pStyle w:val="Compact"/>
+      </w:pPr>
+      <w:r>
+        <w:t xml:space="preserve">§ 7.1.52 MRSA/MRGN</w:t>
+      </w:r>
+    </w:p>
+    <w:p>
+      <w:pPr>
+        <w:numPr>
+          <w:ilvl w:val="0"/>
+          <w:numId w:val="1027"/>
+        </w:numPr>
+        <w:pStyle w:val="Compact"/>
+      </w:pPr>
+      <w:r>
+        <w:t xml:space="preserve">§ 7.2 Unbekannter Erreger</w:t>
+      </w:r>
+    </w:p>
+    <w:bookmarkEnd w:id="78"/>
+    <w:bookmarkStart w:id="80" w:name="a-impfstatus"/>
+    <w:p>
+      <w:pPr>
+        <w:pStyle w:val="Heading2"/>
+      </w:pPr>
+      <w:hyperlink r:id="rId79">
         <w:r>
           <w:rPr>
             <w:rStyle w:val="Hyperlink"/>
@@ -1900,8 +2137,8 @@
         <w:t xml:space="preserve">Im Gesundheitsamt gibt es Personen die Ersthausbesuche machen und nicht gegen Masern geimpft sind. Was keine Amtsleitung dagegen tun?</w:t>
       </w:r>
     </w:p>
-    <w:bookmarkEnd w:id="73"/>
-    <w:bookmarkStart w:id="74" w:name="vorgehen-in-unserem-gesundheitsamt"/>
+    <w:bookmarkEnd w:id="80"/>
+    <w:bookmarkStart w:id="81" w:name="vorgehen-in-unserem-gesundheitsamt"/>
     <w:p>
       <w:pPr>
         <w:pStyle w:val="Heading2"/>
@@ -1914,7 +2151,7 @@
       <w:pPr>
         <w:numPr>
           <w:ilvl w:val="0"/>
-          <w:numId w:val="1025"/>
+          <w:numId w:val="1028"/>
         </w:numPr>
         <w:pStyle w:val="Compact"/>
       </w:pPr>
@@ -1926,7 +2163,7 @@
       <w:pPr>
         <w:numPr>
           <w:ilvl w:val="0"/>
-          <w:numId w:val="1025"/>
+          <w:numId w:val="1028"/>
         </w:numPr>
         <w:pStyle w:val="Compact"/>
       </w:pPr>
@@ -1934,13 +2171,13 @@
         <w:t xml:space="preserve">Konsequenz unklar</w:t>
       </w:r>
     </w:p>
-    <w:bookmarkEnd w:id="74"/>
-    <w:bookmarkStart w:id="76" w:name="gastro-personal"/>
-    <w:p>
-      <w:pPr>
-        <w:pStyle w:val="Heading2"/>
-      </w:pPr>
-      <w:hyperlink r:id="rId75">
+    <w:bookmarkEnd w:id="81"/>
+    <w:bookmarkStart w:id="83" w:name="gastro-personal"/>
+    <w:p>
+      <w:pPr>
+        <w:pStyle w:val="Heading2"/>
+      </w:pPr>
+      <w:hyperlink r:id="rId82">
         <w:r>
           <w:rPr>
             <w:rStyle w:val="Hyperlink"/>
@@ -1955,13 +2192,13 @@
         <w:t xml:space="preserve">Gastro-Personal</w:t>
       </w:r>
     </w:p>
-    <w:bookmarkEnd w:id="76"/>
-    <w:bookmarkStart w:id="78" w:name="labore"/>
-    <w:p>
-      <w:pPr>
-        <w:pStyle w:val="Heading2"/>
-      </w:pPr>
-      <w:hyperlink r:id="rId77">
+    <w:bookmarkEnd w:id="83"/>
+    <w:bookmarkStart w:id="85" w:name="labore"/>
+    <w:p>
+      <w:pPr>
+        <w:pStyle w:val="Heading2"/>
+      </w:pPr>
+      <w:hyperlink r:id="rId84">
         <w:r>
           <w:rPr>
             <w:rStyle w:val="Hyperlink"/>
@@ -1976,13 +2213,13 @@
         <w:t xml:space="preserve">Labore</w:t>
       </w:r>
     </w:p>
-    <w:bookmarkEnd w:id="78"/>
-    <w:bookmarkStart w:id="80" w:name="entschädigung"/>
-    <w:p>
-      <w:pPr>
-        <w:pStyle w:val="Heading2"/>
-      </w:pPr>
-      <w:hyperlink r:id="rId79">
+    <w:bookmarkEnd w:id="85"/>
+    <w:bookmarkStart w:id="87" w:name="entschädigung"/>
+    <w:p>
+      <w:pPr>
+        <w:pStyle w:val="Heading2"/>
+      </w:pPr>
+      <w:hyperlink r:id="rId86">
         <w:r>
           <w:rPr>
             <w:rStyle w:val="Hyperlink"/>
@@ -1997,13 +2234,13 @@
         <w:t xml:space="preserve">Entschädigung</w:t>
       </w:r>
     </w:p>
-    <w:bookmarkEnd w:id="80"/>
-    <w:bookmarkStart w:id="82" w:name="ordnungswidrigkeiten"/>
-    <w:p>
-      <w:pPr>
-        <w:pStyle w:val="Heading2"/>
-      </w:pPr>
-      <w:hyperlink r:id="rId81">
+    <w:bookmarkEnd w:id="87"/>
+    <w:bookmarkStart w:id="89" w:name="ordnungswidrigkeiten"/>
+    <w:p>
+      <w:pPr>
+        <w:pStyle w:val="Heading2"/>
+      </w:pPr>
+      <w:hyperlink r:id="rId88">
         <w:r>
           <w:rPr>
             <w:rStyle w:val="Hyperlink"/>
@@ -2018,8 +2255,8 @@
         <w:t xml:space="preserve">Ordnungswidrigkeiten</w:t>
       </w:r>
     </w:p>
-    <w:bookmarkEnd w:id="82"/>
-    <w:bookmarkStart w:id="83" w:name="was-haben-sie-mitgenommen-1"/>
+    <w:bookmarkEnd w:id="89"/>
+    <w:bookmarkStart w:id="90" w:name="was-haben-sie-mitgenommen-1"/>
     <w:p>
       <w:pPr>
         <w:pStyle w:val="Heading2"/>
@@ -2028,9 +2265,9 @@
         <w:t xml:space="preserve">Was haben Sie mitgenommen?</w:t>
       </w:r>
     </w:p>
-    <w:bookmarkEnd w:id="83"/>
-    <w:bookmarkEnd w:id="84"/>
-    <w:bookmarkStart w:id="101" w:name="iii-flughafenübung"/>
+    <w:bookmarkEnd w:id="90"/>
+    <w:bookmarkEnd w:id="91"/>
+    <w:bookmarkStart w:id="133" w:name="iii-flughafenübung"/>
     <w:p>
       <w:pPr>
         <w:pStyle w:val="Heading1"/>
@@ -2039,7 +2276,7 @@
         <w:t xml:space="preserve">III Flughafenübung</w:t>
       </w:r>
     </w:p>
-    <w:bookmarkStart w:id="85" w:name="einleitung"/>
+    <w:bookmarkStart w:id="92" w:name="einleitung"/>
     <w:p>
       <w:pPr>
         <w:pStyle w:val="Heading2"/>
@@ -2056,8 +2293,8 @@
         <w:t xml:space="preserve">Sie arbeiten seit 6 Monaten im Gesundheitsamt Reinickendorf. In Reinickendorf liegt der Flughafen Tegel. Es ist Freitag der 7.2.2020 um 15 Uhr. Das Landesministerium ruft sie an: Es sollen 20 Personen mit einem Bundeswehrflieger aus Wuhan kommen. Sie wissen, dass in Wuhan viele Fälle von Covid aufgetreten sind. Die WHO hat deswegen eine Gesundheitliche Notlage von internationaler Tragweite ausgerufen.</w:t>
       </w:r>
     </w:p>
-    <w:bookmarkEnd w:id="85"/>
-    <w:bookmarkStart w:id="86" w:name="zuständigkeit"/>
+    <w:bookmarkEnd w:id="92"/>
+    <w:bookmarkStart w:id="93" w:name="zuständigkeit"/>
     <w:p>
       <w:pPr>
         <w:pStyle w:val="Heading2"/>
@@ -2084,8 +2321,242 @@
         <w:t xml:space="preserve">Muss die Senatsverwaltung oder das Gesundheitsamt ermitteln? Welche Gesetzesgrundlage fordert, dass Sie eingreifen?</w:t>
       </w:r>
     </w:p>
-    <w:bookmarkEnd w:id="86"/>
-    <w:bookmarkStart w:id="87" w:name="einlass"/>
+    <w:bookmarkEnd w:id="93"/>
+    <w:bookmarkStart w:id="94" w:name="einfach-antwort"/>
+    <w:p>
+      <w:pPr>
+        <w:pStyle w:val="Heading2"/>
+      </w:pPr>
+      <w:r>
+        <w:t xml:space="preserve">Einfach Antwort</w:t>
+      </w:r>
+    </w:p>
+    <w:p>
+      <w:pPr>
+        <w:pStyle w:val="FirstParagraph"/>
+      </w:pPr>
+      <w:r>
+        <w:t xml:space="preserve">Im § 25 steht</w:t>
+      </w:r>
+      <w:r>
+        <w:t xml:space="preserve"> </w:t>
+      </w:r>
+      <w:r>
+        <w:rPr>
+          <w:iCs/>
+          <w:i/>
+        </w:rPr>
+        <w:t xml:space="preserve">Ergibt sich … dass jemand krank, krankheitsverdächtig, ansteckungsverdächtig oder Ausscheider ist … so stellt das Gesundheitsamt die erforderlichen Ermittlungen an.</w:t>
+      </w:r>
+      <w:r>
+        <w:t xml:space="preserve"> </w:t>
+      </w:r>
+      <w:r>
+        <w:t xml:space="preserve">Das bedeutet Sie</w:t>
+      </w:r>
+      <w:r>
+        <w:t xml:space="preserve"> </w:t>
+      </w:r>
+      <w:r>
+        <w:rPr>
+          <w:bCs/>
+          <w:b/>
+        </w:rPr>
+        <w:t xml:space="preserve">müssen</w:t>
+      </w:r>
+      <w:r>
+        <w:t xml:space="preserve"> </w:t>
+      </w:r>
+      <w:r>
+        <w:t xml:space="preserve">ermitteln. Ein Landesministerium kann nur dann eingreifen, wenn das Landesministerium eine Fachaufsicht hat und diese Fachaufsicht ausübt. Dass das Gesundheitsamt Maßnahmen ergreift, wird in § 28 IfSG gefordert.</w:t>
+      </w:r>
+    </w:p>
+    <w:bookmarkEnd w:id="94"/>
+    <w:bookmarkStart w:id="98" w:name="komplizierte-antwort-1-hr.-koch"/>
+    <w:p>
+      <w:pPr>
+        <w:pStyle w:val="Heading2"/>
+      </w:pPr>
+      <w:r>
+        <w:t xml:space="preserve">Komplizierte Antwort 1 (Hr. Koch)</w:t>
+      </w:r>
+    </w:p>
+    <w:p>
+      <w:pPr>
+        <w:pStyle w:val="FirstParagraph"/>
+      </w:pPr>
+      <w:r>
+        <w:t xml:space="preserve">Aufgrund des in den §§</w:t>
+      </w:r>
+      <w:r>
+        <w:t xml:space="preserve"> </w:t>
+      </w:r>
+      <w:hyperlink r:id="rId95">
+        <w:r>
+          <w:rPr>
+            <w:rStyle w:val="Hyperlink"/>
+          </w:rPr>
+          <w:t xml:space="preserve">20</w:t>
+        </w:r>
+      </w:hyperlink>
+      <w:r>
+        <w:t xml:space="preserve">,</w:t>
+      </w:r>
+      <w:r>
+        <w:t xml:space="preserve"> </w:t>
+      </w:r>
+      <w:hyperlink r:id="rId96">
+        <w:r>
+          <w:rPr>
+            <w:rStyle w:val="Hyperlink"/>
+          </w:rPr>
+          <w:t xml:space="preserve">28</w:t>
+        </w:r>
+      </w:hyperlink>
+      <w:r>
+        <w:t xml:space="preserve"> </w:t>
+      </w:r>
+      <w:r>
+        <w:t xml:space="preserve">Grundgesetz verankerten Bundesstaatsprinzip darf der Bund nicht in die Länderorganisation „hineinregieren“. Nach dem Grundgesetz hat der Bund für bestimmte Bereiche z.B. Infektionsschutz – (</w:t>
+      </w:r>
+      <w:hyperlink r:id="rId97">
+        <w:r>
+          <w:rPr>
+            <w:rStyle w:val="Hyperlink"/>
+          </w:rPr>
+          <w:t xml:space="preserve">§ 74 Nr. 19 GG</w:t>
+        </w:r>
+      </w:hyperlink>
+      <w:r>
+        <w:t xml:space="preserve">) die Gesetzgebungsbefugnis. Er legt damit fest, welche Aufgaben durch die Länder zu erfüllen sind. Er darf aber nicht festlegen, welche Stelle in der jeweiligen Landesverwaltung diese Aufgaben wahrnimmt (§ 54 IfSG).</w:t>
+      </w:r>
+      <w:r>
+        <w:t xml:space="preserve"> </w:t>
+      </w:r>
+      <w:r>
+        <w:t xml:space="preserve">Für den Infektionsschutz als Ordnungsaufgabe wird dies für das Land Berlin durch das Allgemeine Sicherheits- und Ordnungsgesetz (ASOG) festgelegt.</w:t>
+      </w:r>
+    </w:p>
+    <w:bookmarkEnd w:id="98"/>
+    <w:bookmarkStart w:id="103" w:name="komplizierte-antwort-2"/>
+    <w:p>
+      <w:pPr>
+        <w:pStyle w:val="Heading2"/>
+      </w:pPr>
+      <w:r>
+        <w:t xml:space="preserve">Komplizierte Antwort 2</w:t>
+      </w:r>
+    </w:p>
+    <w:p>
+      <w:pPr>
+        <w:pStyle w:val="FirstParagraph"/>
+      </w:pPr>
+      <w:r>
+        <w:t xml:space="preserve">In der Anlage zu</w:t>
+      </w:r>
+      <w:r>
+        <w:t xml:space="preserve"> </w:t>
+      </w:r>
+      <w:hyperlink r:id="rId99">
+        <w:r>
+          <w:rPr>
+            <w:rStyle w:val="Hyperlink"/>
+          </w:rPr>
+          <w:t xml:space="preserve">§ 2 Abs. 4 Satz 1 ASOG</w:t>
+        </w:r>
+      </w:hyperlink>
+      <w:r>
+        <w:t xml:space="preserve"> </w:t>
+      </w:r>
+      <w:r>
+        <w:t xml:space="preserve">– Zuständigkeitskatalog Ordnungsaufgaben – wird im 1. Abschnitt (Aufgaben der Senatsverwaltung)</w:t>
+      </w:r>
+      <w:r>
+        <w:t xml:space="preserve"> </w:t>
+      </w:r>
+      <w:hyperlink r:id="rId100">
+        <w:r>
+          <w:rPr>
+            <w:rStyle w:val="Hyperlink"/>
+          </w:rPr>
+          <w:t xml:space="preserve">Nr. 3</w:t>
+        </w:r>
+      </w:hyperlink>
+      <w:r>
+        <w:t xml:space="preserve"> </w:t>
+      </w:r>
+      <w:r>
+        <w:t xml:space="preserve">festgelegt, dass der Senatsverwaltung die</w:t>
+      </w:r>
+      <w:r>
+        <w:t xml:space="preserve"> </w:t>
+      </w:r>
+      <w:r>
+        <w:rPr>
+          <w:bCs/>
+          <w:b/>
+        </w:rPr>
+        <w:t xml:space="preserve">Aufsicht</w:t>
+      </w:r>
+      <w:r>
+        <w:t xml:space="preserve"> </w:t>
+      </w:r>
+      <w:r>
+        <w:t xml:space="preserve">u.a. in den Sachgebieten IfSG, TrinkwV, Badegewässer obliegen. Im 2. Abschnitt (Aufgaben der Bezirksämter)</w:t>
+      </w:r>
+      <w:r>
+        <w:t xml:space="preserve"> </w:t>
+      </w:r>
+      <w:hyperlink r:id="rId101">
+        <w:r>
+          <w:rPr>
+            <w:rStyle w:val="Hyperlink"/>
+          </w:rPr>
+          <w:t xml:space="preserve">Nr. 16 Abs. 1 lit. a)</w:t>
+        </w:r>
+      </w:hyperlink>
+      <w:r>
+        <w:t xml:space="preserve"> </w:t>
+      </w:r>
+      <w:r>
+        <w:t xml:space="preserve">ist festgelegt, dass Aufgabe der Bezirksverwaltungen die</w:t>
+      </w:r>
+      <w:r>
+        <w:t xml:space="preserve"> </w:t>
+      </w:r>
+      <w:r>
+        <w:rPr>
+          <w:bCs/>
+          <w:b/>
+        </w:rPr>
+        <w:t xml:space="preserve">Durchführung</w:t>
+      </w:r>
+      <w:r>
+        <w:t xml:space="preserve"> </w:t>
+      </w:r>
+      <w:r>
+        <w:t xml:space="preserve">des Gesundheitsschutzes u.a. nach dem IfSG, der TrinkwV, den internationalen Gesundheitsvorschriften ist. Ergänzend ist das Bezirksverwaltungsgesetz zu beachten. In der Anlage zu</w:t>
+      </w:r>
+      <w:r>
+        <w:t xml:space="preserve"> </w:t>
+      </w:r>
+      <w:hyperlink r:id="rId102">
+        <w:r>
+          <w:rPr>
+            <w:rStyle w:val="Hyperlink"/>
+          </w:rPr>
+          <w:t xml:space="preserve">§ 37 Abs. 1 Satz 1 BezVG</w:t>
+        </w:r>
+      </w:hyperlink>
+      <w:r>
+        <w:t xml:space="preserve"> </w:t>
+      </w:r>
+      <w:r>
+        <w:t xml:space="preserve">ist in I.8. bestimmt, dass die Aufgaben vom „Gesundheitsamt“ wahrgenommen werden.</w:t>
+      </w:r>
+    </w:p>
+    <w:bookmarkEnd w:id="103"/>
+    <w:bookmarkStart w:id="104" w:name="einlass"/>
     <w:p>
       <w:pPr>
         <w:pStyle w:val="Heading2"/>
@@ -2130,8 +2601,53 @@
         <w:t xml:space="preserve">Dürfen Sie den Flughafen betreten? Wie sieht die Situation aus, wenn es sich um einen militärischen Flughafen handelt?</w:t>
       </w:r>
     </w:p>
-    <w:bookmarkEnd w:id="87"/>
-    <w:bookmarkStart w:id="88" w:name="informationsweitergabe"/>
+    <w:bookmarkEnd w:id="104"/>
+    <w:bookmarkStart w:id="106" w:name="antwort"/>
+    <w:p>
+      <w:pPr>
+        <w:pStyle w:val="Heading2"/>
+      </w:pPr>
+      <w:r>
+        <w:t xml:space="preserve">Antwort</w:t>
+      </w:r>
+    </w:p>
+    <w:p>
+      <w:pPr>
+        <w:pStyle w:val="FirstParagraph"/>
+      </w:pPr>
+      <w:r>
+        <w:t xml:space="preserve">Nach § 16 Absatz 2 haben Sie das Recht</w:t>
+      </w:r>
+      <w:r>
+        <w:t xml:space="preserve"> </w:t>
+      </w:r>
+      <w:r>
+        <w:rPr>
+          <w:iCs/>
+          <w:i/>
+        </w:rPr>
+        <w:t xml:space="preserve">zur Durchführung von Ermittlungen […] Grundstücke, Räume, Anlagen und Einrichtungen […] zu betreten.</w:t>
+      </w:r>
+      <w:r>
+        <w:t xml:space="preserve"> </w:t>
+      </w:r>
+      <w:r>
+        <w:t xml:space="preserve">Ein militärischer Flughafen ist ein Hoheitsgebiet der Bundeswehr, dementsprechend muss das Gesundheitsamt der Bundeswehr ermitteln (</w:t>
+      </w:r>
+      <w:hyperlink r:id="rId105">
+        <w:r>
+          <w:rPr>
+            <w:rStyle w:val="Hyperlink"/>
+          </w:rPr>
+          <w:t xml:space="preserve">§ 54a IfSG</w:t>
+        </w:r>
+      </w:hyperlink>
+      <w:r>
+        <w:t xml:space="preserve">) und Sie können ein Betreten nicht erzwingen.</w:t>
+      </w:r>
+    </w:p>
+    <w:bookmarkEnd w:id="106"/>
+    <w:bookmarkStart w:id="107" w:name="informationsweitergabe"/>
     <w:p>
       <w:pPr>
         <w:pStyle w:val="Heading2"/>
@@ -2170,8 +2686,26 @@
         <w:t xml:space="preserve">Darf der Bundesminister für Gesundheit von Ihnen Fall-Informationen verlangen? Könnte er ein Gesetz/Verordnung schreiben, die das ermöglicht?</w:t>
       </w:r>
     </w:p>
-    <w:bookmarkEnd w:id="88"/>
-    <w:bookmarkStart w:id="89" w:name="lagebesprechung"/>
+    <w:bookmarkEnd w:id="107"/>
+    <w:bookmarkStart w:id="108" w:name="antwort-1"/>
+    <w:p>
+      <w:pPr>
+        <w:pStyle w:val="Heading2"/>
+      </w:pPr>
+      <w:r>
+        <w:t xml:space="preserve">Antwort</w:t>
+      </w:r>
+    </w:p>
+    <w:p>
+      <w:pPr>
+        <w:pStyle w:val="FirstParagraph"/>
+      </w:pPr>
+      <w:r>
+        <w:t xml:space="preserve">Nein, die Übermittlungspflichten sind festgelegt und gehen an das Bundesland im Regelfall ohne personenbezogene Daten. Das Bundesministerium für Gesundheit darf nach § 15 IfSG die §§ 6 und 7 über eine Verordnung erweitern. Dies kann er vorübergehend auch ohne die Zustimmung des Bundesrates tun. Da nur die §§ 6 und 7 erweitert werden dürfen, kann er keine Verordnung erstellen, die eine komplette Änderung der Meldewege beinhaltet. Der Bundesminister darf also keine Fall-Informationen von Ihnen verlangen.</w:t>
+      </w:r>
+    </w:p>
+    <w:bookmarkEnd w:id="108"/>
+    <w:bookmarkStart w:id="109" w:name="lagebesprechung"/>
     <w:p>
       <w:pPr>
         <w:pStyle w:val="Heading2"/>
@@ -2234,8 +2768,26 @@
         <w:t xml:space="preserve">Ist das Gesundheitsamt, die Landesebene oder die Bundeseben für die Bewältigung einer biologischen Gefahrenlage verantwortlich? Wie wäre es im Katastrophenfall? Wie wäre es im Kriegsfall?</w:t>
       </w:r>
     </w:p>
-    <w:bookmarkEnd w:id="89"/>
-    <w:bookmarkStart w:id="90" w:name="untersuchung"/>
+    <w:bookmarkEnd w:id="109"/>
+    <w:bookmarkStart w:id="110" w:name="antwort-2"/>
+    <w:p>
+      <w:pPr>
+        <w:pStyle w:val="Heading2"/>
+      </w:pPr>
+      <w:r>
+        <w:t xml:space="preserve">Antwort</w:t>
+      </w:r>
+    </w:p>
+    <w:p>
+      <w:pPr>
+        <w:pStyle w:val="FirstParagraph"/>
+      </w:pPr>
+      <w:r>
+        <w:t xml:space="preserve">Das zuständige Gesundheitamt leitet die Bewältigung einer biologischen Gefahrenlage. Dabei kann ein Gesundheitsamt die Landesebene um Amtshilfe bitten und die Landesebene wiederum kann die Bundesebene um Amtshilfe bitten. Im Katastrophenschutzfall greifen die entsprechenden Landesgesetze. Diese beinhalten meist eine Übernahme der Leitung der Lage durch einen Katastrophenschutzstab. Im Kriegsfall trägt das Verteidigungsministerium die Verantwortung.</w:t>
+      </w:r>
+    </w:p>
+    <w:bookmarkEnd w:id="110"/>
+    <w:bookmarkStart w:id="111" w:name="untersuchung"/>
     <w:p>
       <w:pPr>
         <w:pStyle w:val="Heading2"/>
@@ -2289,8 +2841,26 @@
         <w:t xml:space="preserve">Aufgrund welcher gesetzlichen Grundlage können Sie eine Untersuchung erzwingen. Wo sind Ihre Grenzen? Wie wird wohl eine die genaue Durchführung einer Untersuchung unter Zwang aussehen?"</w:t>
       </w:r>
     </w:p>
-    <w:bookmarkEnd w:id="90"/>
-    <w:bookmarkStart w:id="91" w:name="quarantäne-1"/>
+    <w:bookmarkEnd w:id="111"/>
+    <w:bookmarkStart w:id="112" w:name="antwort-3"/>
+    <w:p>
+      <w:pPr>
+        <w:pStyle w:val="Heading2"/>
+      </w:pPr>
+      <w:r>
+        <w:t xml:space="preserve">Antwort</w:t>
+      </w:r>
+    </w:p>
+    <w:p>
+      <w:pPr>
+        <w:pStyle w:val="FirstParagraph"/>
+      </w:pPr>
+      <w:r>
+        <w:t xml:space="preserve">Nach § 25 (3) IfSG können Sie eine mindestens ansteckungsverdächtige Personen zu einer Untersuchung zwingen. Als invasive Untersuchungen dürfen nur die im Gesetz genannten erzwungen werden, nicht-invasive Untersuchungen dürfen durchgeführt werden.</w:t>
+      </w:r>
+    </w:p>
+    <w:bookmarkEnd w:id="112"/>
+    <w:bookmarkStart w:id="113" w:name="quarantäne-1"/>
     <w:p>
       <w:pPr>
         <w:pStyle w:val="Heading2"/>
@@ -2329,8 +2899,26 @@
         <w:t xml:space="preserve">Wie können Sie dafür Sorge tragen, dass die Person im Krankenhaus bleibt? Gibt es in Ihrem Bundesland eine dafür passende Einrichtung?</w:t>
       </w:r>
     </w:p>
-    <w:bookmarkEnd w:id="91"/>
-    <w:bookmarkStart w:id="92" w:name="der-unvorsichtige-pfleger"/>
+    <w:bookmarkEnd w:id="113"/>
+    <w:bookmarkStart w:id="114" w:name="antwort-4"/>
+    <w:p>
+      <w:pPr>
+        <w:pStyle w:val="Heading2"/>
+      </w:pPr>
+      <w:r>
+        <w:t xml:space="preserve">Antwort</w:t>
+      </w:r>
+    </w:p>
+    <w:p>
+      <w:pPr>
+        <w:pStyle w:val="FirstParagraph"/>
+      </w:pPr>
+      <w:r>
+        <w:t xml:space="preserve">Sie können eine krankheitsverdächtige Person eine Quarantäne nach § 30 IfSG anordnen. Dabei muss eine geeignete Unterbringung erfolgen. Es gelten bestimmte Regeln für die Umsetzung (Gegenstände zum Entwichen, Post, Seelsorger). Generell müssen die Maßnahmen dem Ziel des IfSG entsprechen. Die Bundesländer sind für die Bereitstellung einer solchen Einrichtung verantwortlich.</w:t>
+      </w:r>
+    </w:p>
+    <w:bookmarkEnd w:id="114"/>
+    <w:bookmarkStart w:id="115" w:name="der-unvorsichtige-pfleger"/>
     <w:p>
       <w:pPr>
         <w:pStyle w:val="Heading2"/>
@@ -2405,8 +2993,26 @@
         <w:t xml:space="preserve">Auf welcher gesetzlichen Grundlage dürfen Sie ein Tätigkeitsverbot anordnen? Können Sie ihm direkt ein Tätigkeitsverbot geben, selbst wenn die minimale Inkubationszeit 1 Tage beträgt?</w:t>
       </w:r>
     </w:p>
-    <w:bookmarkEnd w:id="92"/>
-    <w:bookmarkStart w:id="93" w:name="ansteckungsverdacht"/>
+    <w:bookmarkEnd w:id="115"/>
+    <w:bookmarkStart w:id="116" w:name="antwort-5"/>
+    <w:p>
+      <w:pPr>
+        <w:pStyle w:val="Heading2"/>
+      </w:pPr>
+      <w:r>
+        <w:t xml:space="preserve">Antwort</w:t>
+      </w:r>
+    </w:p>
+    <w:p>
+      <w:pPr>
+        <w:pStyle w:val="FirstParagraph"/>
+      </w:pPr>
+      <w:r>
+        <w:t xml:space="preserve">Sie können dem Pfleger ein Tätigkeitsverbot nach § 31 anordnen, wenn Sie den Pfleger als ansteckungsverdächtig betrachten. Auch bei einem Erzieher einer § 33 Einrichtung würde man ein Tätigkeitsverbot nach § 31 anordnen, da Covid im § 34 nicht erwähnt ist. Die Zeitdauer legt das Gesundheitsamt fest. Da der Pfleger ja vorhatte ohne sich umzuziehen zur Arbeit zu gehen, trägt er womöglich den Erreger an sich. Damit ist nach § 31 Satz 2 ein direktes Tätigkeitsverbot möglich.</w:t>
+      </w:r>
+    </w:p>
+    <w:bookmarkEnd w:id="116"/>
+    <w:bookmarkStart w:id="117" w:name="ansteckungsverdacht"/>
     <w:p>
       <w:pPr>
         <w:pStyle w:val="Heading2"/>
@@ -2451,8 +3057,26 @@
         <w:t xml:space="preserve">Auf welcher Gesetzesgrundlage können Sie der jungen Frau ein Quarantäne anordnen? Macht es einen Unterschied wie die Person sich in China verhalten hat?</w:t>
       </w:r>
     </w:p>
-    <w:bookmarkEnd w:id="93"/>
-    <w:bookmarkStart w:id="94" w:name="die-katze"/>
+    <w:bookmarkEnd w:id="117"/>
+    <w:bookmarkStart w:id="118" w:name="antwort-6"/>
+    <w:p>
+      <w:pPr>
+        <w:pStyle w:val="Heading2"/>
+      </w:pPr>
+      <w:r>
+        <w:t xml:space="preserve">Antwort</w:t>
+      </w:r>
+    </w:p>
+    <w:p>
+      <w:pPr>
+        <w:pStyle w:val="FirstParagraph"/>
+      </w:pPr>
+      <w:r>
+        <w:t xml:space="preserve">Einer ansteckungsverdächtige kann nach § 30 eine Quarantäne angeordnet werden. Ansteckungsverdächtig ist man nach einem Gerichtsurteil, wenn die Aufnahme eines Erregers wahrscheinlicher ist als das Gegenteil. Dabei sollte die Schwere der Erkrankung mit eingerechnet werden. Aufgrund der Quarantäne in China ist also nicht unbedingt von einem Ansteckungsverdacht auszugehen und eine Quarantäne ist also nicht unbedingt verhältnismäßig.</w:t>
+      </w:r>
+    </w:p>
+    <w:bookmarkEnd w:id="118"/>
+    <w:bookmarkStart w:id="119" w:name="die-katze"/>
     <w:p>
       <w:pPr>
         <w:pStyle w:val="Heading2"/>
@@ -2509,8 +3133,26 @@
         <w:t xml:space="preserve">Müssen Sie bezüglich der Katze etwas machen? Wer ist üblicherweise für Tiere zuständig?</w:t>
       </w:r>
     </w:p>
-    <w:bookmarkEnd w:id="94"/>
-    <w:bookmarkStart w:id="95" w:name="arztauskunft"/>
+    <w:bookmarkEnd w:id="119"/>
+    <w:bookmarkStart w:id="120" w:name="antwort-7"/>
+    <w:p>
+      <w:pPr>
+        <w:pStyle w:val="Heading2"/>
+      </w:pPr>
+      <w:r>
+        <w:t xml:space="preserve">Antwort</w:t>
+      </w:r>
+    </w:p>
+    <w:p>
+      <w:pPr>
+        <w:pStyle w:val="FirstParagraph"/>
+      </w:pPr>
+      <w:r>
+        <w:t xml:space="preserve">Das Veterinäramt ist für Maßnahmen bezüglich der Katze verantwortlich. Sie haben gemäß § 27 IfSG eine Unterrichtungspflicht. Da es sich um Gefahr im Verzug handelt müssen Sie aber nach § 16 IfSG Maßnahmen treffen. Das Veterinäramt könnte ihre Maßnahme ändern oder aufheben, siehe § 16 Absatz 7.</w:t>
+      </w:r>
+    </w:p>
+    <w:bookmarkEnd w:id="120"/>
+    <w:bookmarkStart w:id="121" w:name="arztauskunft"/>
     <w:p>
       <w:pPr>
         <w:pStyle w:val="Heading2"/>
@@ -2537,8 +3179,26 @@
         <w:t xml:space="preserve">Muss der Hausarzt Ihnen Auskunft über den Fahrgast geben? Darf Ihnen der Arzt auch Auskunft darüber geben, dass der Patient eine besondere sexuelle Orientierung hat?</w:t>
       </w:r>
     </w:p>
-    <w:bookmarkEnd w:id="95"/>
-    <w:bookmarkStart w:id="96" w:name="übermittlung"/>
+    <w:bookmarkEnd w:id="121"/>
+    <w:bookmarkStart w:id="122" w:name="antwort-8"/>
+    <w:p>
+      <w:pPr>
+        <w:pStyle w:val="Heading2"/>
+      </w:pPr>
+      <w:r>
+        <w:t xml:space="preserve">Antwort</w:t>
+      </w:r>
+    </w:p>
+    <w:p>
+      <w:pPr>
+        <w:pStyle w:val="FirstParagraph"/>
+      </w:pPr>
+      <w:r>
+        <w:t xml:space="preserve">Der Hausarzt ist nach § 25 (2) verpflichtet Ihnen Informationen zum Fall geben. Dabei muss sich die Befragung auf die Ermittlung der übertragbaren Erkrankung beziehen. Bei einem Ausbruch, bei dem die sexuelle Orientierung von großer Relevanz ist, müsste der Arzt auch hierzu eine Auskunft geben.</w:t>
+      </w:r>
+    </w:p>
+    <w:bookmarkEnd w:id="122"/>
+    <w:bookmarkStart w:id="123" w:name="übermittlung"/>
     <w:p>
       <w:pPr>
         <w:pStyle w:val="Heading2"/>
@@ -2583,8 +3243,26 @@
         <w:t xml:space="preserve">An wen muss eine Übermittlung erfolgen? Auf welchen gesetzlichen Grundlagen müssen Sie übermitteln? Bedenken Sie, dass die WHO eine gesundheitliche Notlage internationaler Tragweite ausgerufen hat. Welche Informationen müssen Sie übermitteln?!"</w:t>
       </w:r>
     </w:p>
-    <w:bookmarkEnd w:id="96"/>
-    <w:bookmarkStart w:id="97" w:name="desinfektionsmaßnahmen"/>
+    <w:bookmarkEnd w:id="123"/>
+    <w:bookmarkStart w:id="124" w:name="antwort-9"/>
+    <w:p>
+      <w:pPr>
+        <w:pStyle w:val="Heading2"/>
+      </w:pPr>
+      <w:r>
+        <w:t xml:space="preserve">Antwort</w:t>
+      </w:r>
+    </w:p>
+    <w:p>
+      <w:pPr>
+        <w:pStyle w:val="FirstParagraph"/>
+      </w:pPr>
+      <w:r>
+        <w:t xml:space="preserve">Eine Übermittlung ist gemäß § 9 notwendig. Ggf. auch nach § 12. Die Informationen, die sie übermitteln müssen sind in den §§ 11 und 12 festgelegt. Prinzipiell umfassen die Meldung nach § 12 alle sinnvollen Informationen.</w:t>
+      </w:r>
+    </w:p>
+    <w:bookmarkEnd w:id="124"/>
+    <w:bookmarkStart w:id="125" w:name="desinfektionsmaßnahmen"/>
     <w:p>
       <w:pPr>
         <w:pStyle w:val="Heading2"/>
@@ -2659,8 +3337,42 @@
         <w:t xml:space="preserve">Wer entscheidet, was mit den kontaminierten Gegenständen z.B. Feldbetten, Krankentransport, Flugzeug usw. passiert? Bedenken Sie bitte, dass das Flugzeug der Bundeswehr gehört. Was muss bei einer Desinfektion beachtet werden.</w:t>
       </w:r>
     </w:p>
-    <w:bookmarkEnd w:id="97"/>
-    <w:bookmarkStart w:id="98" w:name="datenschutz"/>
+    <w:bookmarkEnd w:id="125"/>
+    <w:bookmarkStart w:id="126" w:name="antwort-10"/>
+    <w:p>
+      <w:pPr>
+        <w:pStyle w:val="Heading2"/>
+      </w:pPr>
+      <w:r>
+        <w:t xml:space="preserve">Antwort</w:t>
+      </w:r>
+    </w:p>
+    <w:p>
+      <w:pPr>
+        <w:pStyle w:val="FirstParagraph"/>
+      </w:pPr>
+      <w:r>
+        <w:t xml:space="preserve">Nach § 17 ist die zuständige Behörde (also das Gesundheitsamt) dafür verantwortlich Maßnahmen zur Desinfektion zu treffen. Nach § 70 (1) 5. obliegt der Vollzug über Gegenstände der Bundeswehr bei der Bundeswehr selber. Bei der Desinfektion dürfen nach § 18 (1) 1 nur vom Robert Koch-Institut geprüfte Mittel verwendet werden, nach § 17 (3) müssen</w:t>
+      </w:r>
+      <w:r>
+        <w:t xml:space="preserve"> </w:t>
+      </w:r>
+      <w:r>
+        <w:rPr>
+          <w:bCs/>
+          <w:b/>
+        </w:rPr>
+        <w:t xml:space="preserve">Fachkräfte</w:t>
+      </w:r>
+      <w:r>
+        <w:t xml:space="preserve"> </w:t>
+      </w:r>
+      <w:r>
+        <w:t xml:space="preserve">beauftragt werden.</w:t>
+      </w:r>
+    </w:p>
+    <w:bookmarkEnd w:id="126"/>
+    <w:bookmarkStart w:id="127" w:name="datenschutz"/>
     <w:p>
       <w:pPr>
         <w:pStyle w:val="Heading2"/>
@@ -2729,8 +3441,26 @@
         <w:t xml:space="preserve">Dürfen Sie die personenbezogen Daten verarbeiten?</w:t>
       </w:r>
     </w:p>
-    <w:bookmarkEnd w:id="98"/>
-    <w:bookmarkStart w:id="99" w:name="großveranstaltung"/>
+    <w:bookmarkEnd w:id="127"/>
+    <w:bookmarkStart w:id="128" w:name="antwort-11"/>
+    <w:p>
+      <w:pPr>
+        <w:pStyle w:val="Heading2"/>
+      </w:pPr>
+      <w:r>
+        <w:t xml:space="preserve">Antwort</w:t>
+      </w:r>
+    </w:p>
+    <w:p>
+      <w:pPr>
+        <w:pStyle w:val="FirstParagraph"/>
+      </w:pPr>
+      <w:r>
+        <w:t xml:space="preserve">Sie haben eine Ermittlung auf gesetzlicher Grundlage durchgeführt (§ 25 IfSG (3) Satz 4). Das bedeutet Sie dürfen diese Daten für die Zwecke des Gesetzes verarbeiten. Das IfSG sieht an mehreren Stellen vor, dass Sie Daten zum Zwecke des Gesetzes verarbeiten dürfen.</w:t>
+      </w:r>
+    </w:p>
+    <w:bookmarkEnd w:id="128"/>
+    <w:bookmarkStart w:id="129" w:name="großveranstaltung"/>
     <w:p>
       <w:pPr>
         <w:pStyle w:val="Heading2"/>
@@ -2799,8 +3529,26 @@
         <w:t xml:space="preserve">Haben Sie die Möglichkeit die Kundgebung und das Baden abzusagen? Wenn ja, auf welcher Gesetzesgrundlage?</w:t>
       </w:r>
     </w:p>
-    <w:bookmarkEnd w:id="99"/>
-    <w:bookmarkStart w:id="100" w:name="stadtteilsperrung-cordon-sanitaire"/>
+    <w:bookmarkEnd w:id="129"/>
+    <w:bookmarkStart w:id="130" w:name="antwort-12"/>
+    <w:p>
+      <w:pPr>
+        <w:pStyle w:val="Heading2"/>
+      </w:pPr>
+      <w:r>
+        <w:t xml:space="preserve">Antwort</w:t>
+      </w:r>
+    </w:p>
+    <w:p>
+      <w:pPr>
+        <w:pStyle w:val="FirstParagraph"/>
+      </w:pPr>
+      <w:r>
+        <w:t xml:space="preserve">Nach § 28 können Sie sowohl eine Ansammlung von Menschen beschränken, als auch Einrichtungen schließen insbesondere auch Badeanstalten.</w:t>
+      </w:r>
+    </w:p>
+    <w:bookmarkEnd w:id="130"/>
+    <w:bookmarkStart w:id="131" w:name="stadtteilsperrung-cordon-sanitaire"/>
     <w:p>
       <w:pPr>
         <w:pStyle w:val="Heading2"/>
@@ -2855,9 +3603,27 @@
         <w:t xml:space="preserve">Auf welcher gesetzlichen Grundlage könnten Sie einen größeres Gebiet sperren. Was begrenzt eigentlich die Möglichkeiten des Gesundheitsamtes?</w:t>
       </w:r>
     </w:p>
-    <w:bookmarkEnd w:id="100"/>
-    <w:bookmarkEnd w:id="101"/>
-    <w:bookmarkStart w:id="108" w:name="iv-diskussion"/>
+    <w:bookmarkEnd w:id="131"/>
+    <w:bookmarkStart w:id="132" w:name="antwort-13"/>
+    <w:p>
+      <w:pPr>
+        <w:pStyle w:val="Heading2"/>
+      </w:pPr>
+      <w:r>
+        <w:t xml:space="preserve">Antwort</w:t>
+      </w:r>
+    </w:p>
+    <w:p>
+      <w:pPr>
+        <w:pStyle w:val="FirstParagraph"/>
+      </w:pPr>
+      <w:r>
+        <w:t xml:space="preserve">Nach § 16 ist es prinzipell möglich ein größeres Gebiet zu sperren. Die Maßnahme muss allerdings verhältnismaßig sein, das bedeutet: 1. Die Maßnahme muss legitim sein (auf das Wohl der Allgemeinheit gerichtet oder ein staatlicher Schutzauftrag. 2. Die Maßnahme muss geeignet sein (das angestrebte Ziel kann mit der Maßnahme zumindest gefördert werden.) 3. Die Maßnahme muss erforderlich sein (kein milderes Mittel) 4. Die Maßnahme muss angemessen sein (Nachteile nicht völlig außer Verhältnis zu den Vorteilen)</w:t>
+      </w:r>
+    </w:p>
+    <w:bookmarkEnd w:id="132"/>
+    <w:bookmarkEnd w:id="133"/>
+    <w:bookmarkStart w:id="140" w:name="iv-diskussion"/>
     <w:p>
       <w:pPr>
         <w:pStyle w:val="Heading1"/>
@@ -2866,7 +3632,7 @@
         <w:t xml:space="preserve">IV Diskussion</w:t>
       </w:r>
     </w:p>
-    <w:bookmarkStart w:id="102" w:name="X27d7335d7a60c77a4d9bf160c6eb0d236e7aa0f"/>
+    <w:bookmarkStart w:id="134" w:name="X27d7335d7a60c77a4d9bf160c6eb0d236e7aa0f"/>
     <w:p>
       <w:pPr>
         <w:pStyle w:val="Heading2"/>
@@ -2875,8 +3641,8 @@
         <w:t xml:space="preserve">Wieso gibt es in Deutschland 378 unterschiedliche Quarantäneschreiben?</w:t>
       </w:r>
     </w:p>
-    <w:bookmarkEnd w:id="102"/>
-    <w:bookmarkStart w:id="103" w:name="X2994baef05a344a3c155ade64830b040bb26710"/>
+    <w:bookmarkEnd w:id="134"/>
+    <w:bookmarkStart w:id="135" w:name="X2994baef05a344a3c155ade64830b040bb26710"/>
     <w:p>
       <w:pPr>
         <w:pStyle w:val="Heading2"/>
@@ -2907,8 +3673,8 @@
         <w:t xml:space="preserve">?</w:t>
       </w:r>
     </w:p>
-    <w:bookmarkEnd w:id="103"/>
-    <w:bookmarkStart w:id="104" w:name="Xe638828cd125b2213424112e321ac2b8b885015"/>
+    <w:bookmarkEnd w:id="135"/>
+    <w:bookmarkStart w:id="136" w:name="Xe638828cd125b2213424112e321ac2b8b885015"/>
     <w:p>
       <w:pPr>
         <w:pStyle w:val="Heading2"/>
@@ -2917,8 +3683,8 @@
         <w:t xml:space="preserve">Wie sollte ein Gesundheitsamt für die Anwendung des IfSG ausgestattet sein?</w:t>
       </w:r>
     </w:p>
-    <w:bookmarkEnd w:id="104"/>
-    <w:bookmarkStart w:id="105" w:name="Xdf39b6f9ebeb3501c0595ae1b9eb5cc822832db"/>
+    <w:bookmarkEnd w:id="136"/>
+    <w:bookmarkStart w:id="137" w:name="Xdf39b6f9ebeb3501c0595ae1b9eb5cc822832db"/>
     <w:p>
       <w:pPr>
         <w:pStyle w:val="Heading2"/>
@@ -2927,8 +3693,8 @@
         <w:t xml:space="preserve">Wie sollte man sich auf einen Infektionsnotfall vorbereiten?</w:t>
       </w:r>
     </w:p>
-    <w:bookmarkEnd w:id="105"/>
-    <w:bookmarkStart w:id="106" w:name="Xc7192473f4497a857a21bcf83214bdcd00b5c7a"/>
+    <w:bookmarkEnd w:id="137"/>
+    <w:bookmarkStart w:id="138" w:name="Xc7192473f4497a857a21bcf83214bdcd00b5c7a"/>
     <w:p>
       <w:pPr>
         <w:pStyle w:val="Heading2"/>
@@ -2937,8 +3703,8 @@
         <w:t xml:space="preserve">Wieso betreiben wir so wenig Prävention (Beispiel: Campylobacter)?</w:t>
       </w:r>
     </w:p>
-    <w:bookmarkEnd w:id="106"/>
-    <w:bookmarkStart w:id="107" w:name="X865705d83f34bf140bd34ca5c4c0f62c8b04d29"/>
+    <w:bookmarkEnd w:id="138"/>
+    <w:bookmarkStart w:id="139" w:name="X865705d83f34bf140bd34ca5c4c0f62c8b04d29"/>
     <w:p>
       <w:pPr>
         <w:pStyle w:val="Heading2"/>
@@ -2947,9 +3713,9 @@
         <w:t xml:space="preserve">Wieso akzeptieren wir die schlechte Meldemoral der Ärzt*innen?</w:t>
       </w:r>
     </w:p>
-    <w:bookmarkEnd w:id="107"/>
-    <w:bookmarkEnd w:id="108"/>
-    <w:bookmarkStart w:id="109" w:name="powersätze-1"/>
+    <w:bookmarkEnd w:id="139"/>
+    <w:bookmarkEnd w:id="140"/>
+    <w:bookmarkStart w:id="141" w:name="powersätze-1"/>
     <w:p>
       <w:pPr>
         <w:pStyle w:val="Heading1"/>
@@ -2962,7 +3728,7 @@
       <w:pPr>
         <w:numPr>
           <w:ilvl w:val="0"/>
-          <w:numId w:val="1026"/>
+          <w:numId w:val="1029"/>
         </w:numPr>
         <w:pStyle w:val="Compact"/>
       </w:pPr>
@@ -2978,7 +3744,7 @@
       <w:pPr>
         <w:numPr>
           <w:ilvl w:val="0"/>
-          <w:numId w:val="1026"/>
+          <w:numId w:val="1029"/>
         </w:numPr>
         <w:pStyle w:val="Compact"/>
       </w:pPr>
@@ -2994,7 +3760,7 @@
       <w:pPr>
         <w:numPr>
           <w:ilvl w:val="0"/>
-          <w:numId w:val="1026"/>
+          <w:numId w:val="1029"/>
         </w:numPr>
         <w:pStyle w:val="Compact"/>
       </w:pPr>
@@ -3010,7 +3776,7 @@
       <w:pPr>
         <w:numPr>
           <w:ilvl w:val="0"/>
-          <w:numId w:val="1026"/>
+          <w:numId w:val="1029"/>
         </w:numPr>
         <w:pStyle w:val="Compact"/>
       </w:pPr>
@@ -3026,7 +3792,7 @@
       <w:pPr>
         <w:numPr>
           <w:ilvl w:val="0"/>
-          <w:numId w:val="1026"/>
+          <w:numId w:val="1029"/>
         </w:numPr>
         <w:pStyle w:val="Compact"/>
       </w:pPr>
@@ -3038,8 +3804,8 @@
         <w:t xml:space="preserve">Wir müssen den Infektionsnotfall üben</w:t>
       </w:r>
     </w:p>
-    <w:bookmarkEnd w:id="109"/>
-    <w:bookmarkStart w:id="110" w:name="wiederholung"/>
+    <w:bookmarkEnd w:id="141"/>
+    <w:bookmarkStart w:id="142" w:name="wiederholung"/>
     <w:p>
       <w:pPr>
         <w:pStyle w:val="Heading1"/>
@@ -3052,7 +3818,7 @@
       <w:pPr>
         <w:numPr>
           <w:ilvl w:val="0"/>
-          <w:numId w:val="1027"/>
+          <w:numId w:val="1030"/>
         </w:numPr>
         <w:pStyle w:val="Compact"/>
       </w:pPr>
@@ -3064,7 +3830,7 @@
       <w:pPr>
         <w:numPr>
           <w:ilvl w:val="0"/>
-          <w:numId w:val="1027"/>
+          <w:numId w:val="1030"/>
         </w:numPr>
         <w:pStyle w:val="Compact"/>
       </w:pPr>
@@ -3072,8 +3838,8 @@
         <w:t xml:space="preserve">Werden Sie in der kommenden Zeit etwas anders machen?</w:t>
       </w:r>
     </w:p>
-    <w:bookmarkEnd w:id="110"/>
-    <w:bookmarkStart w:id="111" w:name="evaluation"/>
+    <w:bookmarkEnd w:id="142"/>
+    <w:bookmarkStart w:id="143" w:name="evaluation"/>
     <w:p>
       <w:pPr>
         <w:pStyle w:val="Heading1"/>
@@ -3086,7 +3852,7 @@
       <w:pPr>
         <w:numPr>
           <w:ilvl w:val="0"/>
-          <w:numId w:val="1028"/>
+          <w:numId w:val="1031"/>
         </w:numPr>
         <w:pStyle w:val="Compact"/>
       </w:pPr>
@@ -3094,8 +3860,8 @@
         <w:t xml:space="preserve">Was kann der Dozent besser machen? (Private Nachricht im Chat)</w:t>
       </w:r>
     </w:p>
-    <w:bookmarkEnd w:id="111"/>
-    <w:bookmarkStart w:id="115" w:name="vielen-dank-fürs-zuhören"/>
+    <w:bookmarkEnd w:id="143"/>
+    <w:bookmarkStart w:id="147" w:name="vielen-dank-fürs-zuhören"/>
     <w:p>
       <w:pPr>
         <w:pStyle w:val="Heading1"/>
@@ -3108,11 +3874,11 @@
       <w:pPr>
         <w:numPr>
           <w:ilvl w:val="0"/>
-          <w:numId w:val="1029"/>
-        </w:numPr>
-        <w:pStyle w:val="Compact"/>
-      </w:pPr>
-      <w:hyperlink r:id="rId112">
+          <w:numId w:val="1032"/>
+        </w:numPr>
+        <w:pStyle w:val="Compact"/>
+      </w:pPr>
+      <w:hyperlink r:id="rId144">
         <w:r>
           <w:rPr>
             <w:rStyle w:val="Hyperlink"/>
@@ -3125,11 +3891,11 @@
       <w:pPr>
         <w:numPr>
           <w:ilvl w:val="0"/>
-          <w:numId w:val="1029"/>
-        </w:numPr>
-        <w:pStyle w:val="Compact"/>
-      </w:pPr>
-      <w:hyperlink r:id="rId113">
+          <w:numId w:val="1032"/>
+        </w:numPr>
+        <w:pStyle w:val="Compact"/>
+      </w:pPr>
+      <w:hyperlink r:id="rId145">
         <w:r>
           <w:rPr>
             <w:rStyle w:val="Hyperlink"/>
@@ -3142,11 +3908,11 @@
       <w:pPr>
         <w:numPr>
           <w:ilvl w:val="0"/>
-          <w:numId w:val="1029"/>
-        </w:numPr>
-        <w:pStyle w:val="Compact"/>
-      </w:pPr>
-      <w:hyperlink r:id="rId114">
+          <w:numId w:val="1032"/>
+        </w:numPr>
+        <w:pStyle w:val="Compact"/>
+      </w:pPr>
+      <w:hyperlink r:id="rId146">
         <w:r>
           <w:rPr>
             <w:rStyle w:val="Hyperlink"/>
@@ -3155,7 +3921,7 @@
         </w:r>
       </w:hyperlink>
     </w:p>
-    <w:bookmarkEnd w:id="115"/>
+    <w:bookmarkEnd w:id="147"/>
     <w:sectPr/>
   </w:body>
 </w:document>
@@ -3538,6 +4304,15 @@
     <w:abstractNumId w:val="991"/>
   </w:num>
   <w:num w:numId="1029">
+    <w:abstractNumId w:val="991"/>
+  </w:num>
+  <w:num w:numId="1030">
+    <w:abstractNumId w:val="991"/>
+  </w:num>
+  <w:num w:numId="1031">
+    <w:abstractNumId w:val="991"/>
+  </w:num>
+  <w:num w:numId="1032">
     <w:abstractNumId w:val="991"/>
   </w:num>
 </w:numbering>

</xml_diff>